<commit_message>
chapter six update 2nd
</commit_message>
<xml_diff>
--- a/Descriptive/SQL Chapter_06.docx
+++ b/Descriptive/SQL Chapter_06.docx
@@ -726,8 +726,6 @@
       <w:r>
         <w:t>?</w:t>
       </w:r>
-      <w:bookmarkStart w:id="0" w:name="_GoBack"/>
-      <w:bookmarkEnd w:id="0"/>
     </w:p>
     <w:p>
       <w:pPr>
@@ -827,23 +825,18 @@
         </w:tabs>
         <w:spacing w:before="43"/>
       </w:pPr>
-      <w:proofErr w:type="gramStart"/>
       <w:r>
         <w:t>Multiple</w:t>
       </w:r>
       <w:r>
-        <w:t xml:space="preserve"> row sub</w:t>
-      </w:r>
-      <w:r>
-        <w:rPr>
-          <w:spacing w:val="-3"/>
-        </w:rPr>
-        <w:t xml:space="preserve"> </w:t>
-      </w:r>
-      <w:r>
-        <w:t>query?</w:t>
-      </w:r>
-      <w:proofErr w:type="gramEnd"/>
+        <w:t xml:space="preserve"> row </w:t>
+      </w:r>
+      <w:r>
+        <w:t>subqueries</w:t>
+      </w:r>
+      <w:r>
+        <w:t>?</w:t>
+      </w:r>
     </w:p>
     <w:p>
       <w:pPr>
@@ -871,7 +864,13 @@
         <w:t xml:space="preserve">: </w:t>
       </w:r>
       <w:r>
-        <w:t>Sub queries that return more than one row are called multiple-row sub queries. You use a multiple- row operator, instead of a single-row operator, with a multiple-row sub query.</w:t>
+        <w:t>Sub queries that return more than one row are called multiple-row s</w:t>
+      </w:r>
+      <w:r>
+        <w:t>ub queries. We use a multiple-</w:t>
+      </w:r>
+      <w:r>
+        <w:t>row operator, instead of a single-row operator, with a multiple-row sub query.</w:t>
       </w:r>
     </w:p>
     <w:p>
@@ -898,11 +897,14 @@
         </w:rPr>
         <w:t xml:space="preserve"> </w:t>
       </w:r>
-      <w:proofErr w:type="gramStart"/>
-      <w:r>
-        <w:t>operator</w:t>
-      </w:r>
-      <w:proofErr w:type="gramEnd"/>
+      <w:r>
+        <w:t>op</w:t>
+      </w:r>
+      <w:bookmarkStart w:id="0" w:name="_GoBack"/>
+      <w:bookmarkEnd w:id="0"/>
+      <w:r>
+        <w:t>erators</w:t>
+      </w:r>
       <w:r>
         <w:t>?</w:t>
       </w:r>
@@ -3152,6 +3154,7 @@
     <w:rsid w:val="005812E5"/>
     <w:rsid w:val="006645EF"/>
     <w:rsid w:val="006C7A98"/>
+    <w:rsid w:val="00861742"/>
     <w:rsid w:val="00BB3C14"/>
     <w:rsid w:val="00D353F9"/>
   </w:rsids>

</xml_diff>